<commit_message>
New translations email 2-1 [template] partner email – reminder to rsvp.docx (Vietnamese)
</commit_message>
<xml_diff>
--- a/public/email/crowdin/translations/vi/Email 2-1 [TEMPLATE] Partner email – reminder to RSVP.docx
+++ b/public/email/crowdin/translations/vi/Email 2-1 [TEMPLATE] Partner email – reminder to RSVP.docx
@@ -150,7 +150,7 @@
         <w:t xml:space="preserve">Subject line</w:t>
       </w:r>
       <w:r>
-        <w:t xml:space="preserve">: Reminder: RSVP for </w:t>
+        <w:t xml:space="preserve">: Nhắc nhở: Xác nhận tham dự sự kiện </w:t>
       </w:r>
       <w:r>
         <w:rPr>
@@ -174,13 +174,13 @@
         <w:pStyle w:val="P68B1DB1-Normal3"/>
       </w:pPr>
       <w:r>
-        <w:t xml:space="preserve">Don’t delay! Book your spot today!</w:t>
-      </w:r>
-    </w:p>
-    <w:p/>
-    <w:p>
-      <w:r>
-        <w:t xml:space="preserve">Hi </w:t>
+        <w:t xml:space="preserve">Đừng chậm trễ! Hãy đặt chỗ của bạn ngay hôm nay!</w:t>
+      </w:r>
+    </w:p>
+    <w:p/>
+    <w:p>
+      <w:r>
+        <w:t xml:space="preserve">Xin chào </w:t>
       </w:r>
       <w:r>
         <w:rPr>
@@ -199,7 +199,7 @@
       </w:pPr>
       <w:commentRangeStart w:id="0"/>
       <w:r>
-        <w:t xml:space="preserve">We hope you’re as excited as us for the </w:t>
+        <w:t xml:space="preserve">Chúng tôi hy vọng bạn mong chờ sự kiện </w:t>
       </w:r>
       <w:r>
         <w:rPr>
@@ -208,7 +208,7 @@
         <w:t xml:space="preserve">[EVENT NAME]</w:t>
       </w:r>
       <w:r>
-        <w:t xml:space="preserve">, happening on </w:t>
+        <w:t xml:space="preserve"> diễn ra vào ngày </w:t>
       </w:r>
       <w:r>
         <w:rPr>
@@ -217,7 +217,7 @@
         <w:t xml:space="preserve">[DD Mmm YYYY]</w:t>
       </w:r>
       <w:r>
-        <w:t>!</w:t>
+        <w:t xml:space="preserve"> như chúng tôi!</w:t>
       </w:r>
     </w:p>
     <w:p>
@@ -225,7 +225,7 @@
         <w:spacing w:after="200" w:lineRule="auto"/>
       </w:pPr>
       <w:r>
-        <w:t xml:space="preserve">We hope you’re as excited as us for the </w:t>
+        <w:t xml:space="preserve">Chúng tôi hy vọng bạn mong chờ sự kiện </w:t>
       </w:r>
       <w:r>
         <w:rPr>
@@ -234,7 +234,7 @@
         <w:t xml:space="preserve">[EVENT NAME]</w:t>
       </w:r>
       <w:r>
-        <w:t xml:space="preserve">, happening from </w:t>
+        <w:t xml:space="preserve"> diễn ra từ ngày </w:t>
       </w:r>
       <w:r>
         <w:rPr>
@@ -243,7 +243,7 @@
         <w:t xml:space="preserve">[DD Mmm YYYY]</w:t>
       </w:r>
       <w:r>
-        <w:t xml:space="preserve"> to </w:t>
+        <w:t xml:space="preserve"> đến ngày </w:t>
       </w:r>
       <w:r>
         <w:rPr>
@@ -252,7 +252,7 @@
         <w:t xml:space="preserve">[DD Mmm YYYY]</w:t>
       </w:r>
       <w:r>
-        <w:t>!</w:t>
+        <w:t xml:space="preserve"> như chúng tôi!</w:t>
       </w:r>
       <w:commentRangeEnd w:id="0"/>
       <w:r>
@@ -264,7 +264,7 @@
         <w:spacing w:after="200" w:lineRule="auto"/>
       </w:pPr>
       <w:r>
-        <w:t xml:space="preserve">Confirm your attendance for this highly-anticipated event by [</w:t>
+        <w:t xml:space="preserve">Hãy xác nhận tham dự sự kiện rất được mong đợi này trước ngày [</w:t>
       </w:r>
       <w:r>
         <w:rPr>
@@ -275,7 +275,7 @@
         <w:t xml:space="preserve">DD Mmm YYYY</w:t>
       </w:r>
       <w:r>
-        <w:t xml:space="preserve">] as spots are limited and on a first-come, first-served basis.</w:t>
+        <w:t xml:space="preserve">] vì số lượng tham dự là có hạn và chúng tôi sẽ chọn những đơn đăng ký sớm nhất.</w:t>
       </w:r>
     </w:p>
     <w:tbl>
@@ -325,7 +325,7 @@
               <w:pStyle w:val="P68B1DB1-Normal4"/>
             </w:pPr>
             <w:r>
-              <w:t xml:space="preserve">RVSP now</w:t>
+              <w:t xml:space="preserve">Xác nhận tham dự ngay bây giờ</w:t>
             </w:r>
           </w:p>
         </w:tc>
@@ -338,7 +338,7 @@
       </w:pPr>
       <w:commentRangeStart w:id="1"/>
       <w:r>
-        <w:t xml:space="preserve">If you have any questions, please contact us via </w:t>
+        <w:t xml:space="preserve">Nếu bạn cần hỗ trợ, hãy liên hệ với chúng tôi qua </w:t>
       </w:r>
       <w:hyperlink r:id="rId7">
         <w:r>
@@ -350,7 +350,7 @@
         </w:r>
       </w:hyperlink>
       <w:r>
-        <w:t xml:space="preserve"> or </w:t>
+        <w:t xml:space="preserve"> hoặc </w:t>
       </w:r>
       <w:hyperlink r:id="rId8">
         <w:r>
@@ -370,7 +370,7 @@
         <w:spacing w:after="200" w:lineRule="auto"/>
       </w:pPr>
       <w:r>
-        <w:t xml:space="preserve">If you have any questions, please contact your country manager, </w:t>
+        <w:t xml:space="preserve">Nếu bạn có bất kỳ thắc mắc nào, vui lòng liên hệ với giám đốc phụ trách quốc gia của bạn </w:t>
       </w:r>
       <w:r>
         <w:rPr>
@@ -379,7 +379,7 @@
         <w:t>[NAME]</w:t>
       </w:r>
       <w:r>
-        <w:t xml:space="preserve">, at </w:t>
+        <w:t xml:space="preserve">, qua email </w:t>
       </w:r>
       <w:r>
         <w:rPr>
@@ -388,7 +388,7 @@
         <w:t xml:space="preserve">[EMAIL ADDRESS]</w:t>
       </w:r>
       <w:r>
-        <w:t xml:space="preserve"> or </w:t>
+        <w:t xml:space="preserve"> hoặc số </w:t>
       </w:r>
       <w:r>
         <w:rPr>
@@ -409,7 +409,7 @@
         <w:spacing w:after="200" w:lineRule="auto"/>
       </w:pPr>
       <w:r>
-        <w:t xml:space="preserve">We look forward to seeing you at </w:t>
+        <w:t xml:space="preserve">Chúng tôi rất mong được gặp bạn tại sự kiện </w:t>
       </w:r>
       <w:r>
         <w:rPr>
@@ -436,7 +436,7 @@
         <w:spacing w:after="200" w:lineRule="auto"/>
       </w:pPr>
       <w:r>
-        <w:t xml:space="preserve">We look forward to seeing you at [EVENT NAME]! </w:t>
+        <w:t xml:space="preserve">Chúng tôi rất mong được gặp bạn tại sự kiện [EVENT NAME]! </w:t>
       </w:r>
     </w:p>
     <w:p>
@@ -454,7 +454,7 @@
       </w:pPr>
       <w:commentRangeStart w:id="2"/>
       <w:r>
-        <w:t xml:space="preserve">If you have any questions, please contact your country manager:</w:t>
+        <w:t xml:space="preserve">Nếu bạn có bất kỳ thắc mắc nào, vui lòng liên hệ với giám đốc phụ trách quốc gia của bạn:</w:t>
       </w:r>
     </w:p>
     <w:p>
@@ -485,7 +485,7 @@
       </w:pPr>
       <w:commentRangeStart w:id="3"/>
       <w:r>
-        <w:t xml:space="preserve">If you have any questions, please contact us via:</w:t>
+        <w:t xml:space="preserve">Nếu bạn cần hỗ trợ, vui lòng liên hệ với chúng tôi qua:</w:t>
       </w:r>
     </w:p>
     <w:p>
@@ -504,7 +504,7 @@
       </w:r>
       <w:r>
         <w:rPr/>
-        <w:t xml:space="preserve">live chat</w:t>
+        <w:t xml:space="preserve">Live chat</w:t>
       </w:r>
       <w:r>
         <w:fldChar w:fldCharType="end"/>

</xml_diff>